<commit_message>
Agregado link del repo en el docx, creado el pdf para subir a la plataforma del curso.
</commit_message>
<xml_diff>
--- a/TP 7/TP7-Herencia y Polimorfismo-OLIMA NICOLAS.docx
+++ b/TP 7/TP7-Herencia y Polimorfismo-OLIMA NICOLAS.docx
@@ -356,6 +356,7 @@
                                     <w:color w:val="595959" w:themeColor="text1" w:themeTint="A6"/>
                                     <w:sz w:val="28"/>
                                     <w:szCs w:val="28"/>
+                                    <w:lang w:val="es-AR"/>
                                   </w:rPr>
                                   <w:alias w:val="Author"/>
                                   <w:tag w:val=""/>
@@ -372,6 +373,7 @@
                                         <w:color w:val="595959" w:themeColor="text1" w:themeTint="A6"/>
                                         <w:sz w:val="28"/>
                                         <w:szCs w:val="28"/>
+                                        <w:lang w:val="es-AR"/>
                                       </w:rPr>
                                     </w:pPr>
                                     <w:r>
@@ -379,6 +381,7 @@
                                         <w:color w:val="595959" w:themeColor="text1" w:themeTint="A6"/>
                                         <w:sz w:val="28"/>
                                         <w:szCs w:val="28"/>
+                                        <w:lang w:val="es-AR"/>
                                       </w:rPr>
                                       <w:t>Nicolás Olima</w:t>
                                     </w:r>
@@ -393,6 +396,7 @@
                                     <w:color w:val="595959" w:themeColor="text1" w:themeTint="A6"/>
                                     <w:sz w:val="18"/>
                                     <w:szCs w:val="18"/>
+                                    <w:lang w:val="es-AR"/>
                                   </w:rPr>
                                 </w:pPr>
                                 <w:sdt>
@@ -401,6 +405,7 @@
                                       <w:color w:val="595959" w:themeColor="text1" w:themeTint="A6"/>
                                       <w:sz w:val="18"/>
                                       <w:szCs w:val="18"/>
+                                      <w:lang w:val="es-AR"/>
                                     </w:rPr>
                                     <w:alias w:val="Email"/>
                                     <w:tag w:val="Email"/>
@@ -414,6 +419,7 @@
                                         <w:color w:val="595959" w:themeColor="text1" w:themeTint="A6"/>
                                         <w:sz w:val="18"/>
                                         <w:szCs w:val="18"/>
+                                        <w:lang w:val="es-AR"/>
                                       </w:rPr>
                                       <w:t>nicolima200@gmail.com</w:t>
                                     </w:r>
@@ -434,14 +440,16 @@
                                     <w:szCs w:val="18"/>
                                   </w:rPr>
                                 </w:pPr>
-                                <w:r>
-                                  <w:rPr>
-                                    <w:color w:val="595959" w:themeColor="text1" w:themeTint="A6"/>
-                                    <w:sz w:val="18"/>
-                                    <w:szCs w:val="18"/>
-                                  </w:rPr>
-                                  <w:t>REPO GITHUB</w:t>
-                                </w:r>
+                                <w:hyperlink r:id="rId8" w:history="1">
+                                  <w:r>
+                                    <w:rPr>
+                                      <w:rStyle w:val="Hyperlink"/>
+                                      <w:sz w:val="18"/>
+                                      <w:szCs w:val="18"/>
+                                    </w:rPr>
+                                    <w:t>REPO GITHUB</w:t>
+                                  </w:r>
+                                </w:hyperlink>
                               </w:p>
                             </w:txbxContent>
                           </wps:txbx>
@@ -478,6 +486,7 @@
                               <w:color w:val="595959" w:themeColor="text1" w:themeTint="A6"/>
                               <w:sz w:val="28"/>
                               <w:szCs w:val="28"/>
+                              <w:lang w:val="es-AR"/>
                             </w:rPr>
                             <w:alias w:val="Author"/>
                             <w:tag w:val=""/>
@@ -494,6 +503,7 @@
                                   <w:color w:val="595959" w:themeColor="text1" w:themeTint="A6"/>
                                   <w:sz w:val="28"/>
                                   <w:szCs w:val="28"/>
+                                  <w:lang w:val="es-AR"/>
                                 </w:rPr>
                               </w:pPr>
                               <w:r>
@@ -501,6 +511,7 @@
                                   <w:color w:val="595959" w:themeColor="text1" w:themeTint="A6"/>
                                   <w:sz w:val="28"/>
                                   <w:szCs w:val="28"/>
+                                  <w:lang w:val="es-AR"/>
                                 </w:rPr>
                                 <w:t>Nicolás Olima</w:t>
                               </w:r>
@@ -515,6 +526,7 @@
                               <w:color w:val="595959" w:themeColor="text1" w:themeTint="A6"/>
                               <w:sz w:val="18"/>
                               <w:szCs w:val="18"/>
+                              <w:lang w:val="es-AR"/>
                             </w:rPr>
                           </w:pPr>
                           <w:sdt>
@@ -523,6 +535,7 @@
                                 <w:color w:val="595959" w:themeColor="text1" w:themeTint="A6"/>
                                 <w:sz w:val="18"/>
                                 <w:szCs w:val="18"/>
+                                <w:lang w:val="es-AR"/>
                               </w:rPr>
                               <w:alias w:val="Email"/>
                               <w:tag w:val="Email"/>
@@ -536,6 +549,7 @@
                                   <w:color w:val="595959" w:themeColor="text1" w:themeTint="A6"/>
                                   <w:sz w:val="18"/>
                                   <w:szCs w:val="18"/>
+                                  <w:lang w:val="es-AR"/>
                                 </w:rPr>
                                 <w:t>nicolima200@gmail.com</w:t>
                               </w:r>
@@ -556,14 +570,16 @@
                               <w:szCs w:val="18"/>
                             </w:rPr>
                           </w:pPr>
-                          <w:r>
-                            <w:rPr>
-                              <w:color w:val="595959" w:themeColor="text1" w:themeTint="A6"/>
-                              <w:sz w:val="18"/>
-                              <w:szCs w:val="18"/>
-                            </w:rPr>
-                            <w:t>REPO GITHUB</w:t>
-                          </w:r>
+                          <w:hyperlink r:id="rId9" w:history="1">
+                            <w:r>
+                              <w:rPr>
+                                <w:rStyle w:val="Hyperlink"/>
+                                <w:sz w:val="18"/>
+                                <w:szCs w:val="18"/>
+                              </w:rPr>
+                              <w:t>REPO GITHUB</w:t>
+                            </w:r>
+                          </w:hyperlink>
                         </w:p>
                       </w:txbxContent>
                     </v:textbox>
@@ -644,6 +660,7 @@
                                     <w:color w:val="156082" w:themeColor="accent1"/>
                                     <w:sz w:val="28"/>
                                     <w:szCs w:val="28"/>
+                                    <w:lang w:val="es-AR"/>
                                   </w:rPr>
                                 </w:pPr>
                                 <w:r>
@@ -651,6 +668,7 @@
                                     <w:color w:val="156082" w:themeColor="accent1"/>
                                     <w:sz w:val="28"/>
                                     <w:szCs w:val="28"/>
+                                    <w:lang w:val="es-AR"/>
                                   </w:rPr>
                                   <w:t>RESUMEN</w:t>
                                 </w:r>
@@ -771,6 +789,7 @@
                               <w:color w:val="156082" w:themeColor="accent1"/>
                               <w:sz w:val="28"/>
                               <w:szCs w:val="28"/>
+                              <w:lang w:val="es-AR"/>
                             </w:rPr>
                           </w:pPr>
                           <w:r>
@@ -778,6 +797,7 @@
                               <w:color w:val="156082" w:themeColor="accent1"/>
                               <w:sz w:val="28"/>
                               <w:szCs w:val="28"/>
+                              <w:lang w:val="es-AR"/>
                             </w:rPr>
                             <w:t>RESUMEN</w:t>
                           </w:r>
@@ -972,7 +992,7 @@
                                         <w:sz w:val="64"/>
                                         <w:szCs w:val="64"/>
                                       </w:rPr>
-                                      <w:t xml:space="preserve">PROGRAMACIÓN II </w:t>
+                                      <w:t>PROGRAMACIÓN II</w:t>
                                     </w:r>
                                   </w:sdtContent>
                                 </w:sdt>
@@ -1073,7 +1093,7 @@
                                   <w:sz w:val="64"/>
                                   <w:szCs w:val="64"/>
                                 </w:rPr>
-                                <w:t xml:space="preserve">PROGRAMACIÓN II </w:t>
+                                <w:t>PROGRAMACIÓN II</w:t>
                               </w:r>
                             </w:sdtContent>
                           </w:sdt>
@@ -1205,7 +1225,7 @@
                           <pic:cNvPicPr/>
                         </pic:nvPicPr>
                         <pic:blipFill>
-                          <a:blip r:embed="rId8"/>
+                          <a:blip r:embed="rId10"/>
                           <a:stretch>
                             <a:fillRect/>
                           </a:stretch>
@@ -1294,7 +1314,7 @@
                           <pic:cNvPicPr/>
                         </pic:nvPicPr>
                         <pic:blipFill>
-                          <a:blip r:embed="rId9"/>
+                          <a:blip r:embed="rId11"/>
                           <a:stretch>
                             <a:fillRect/>
                           </a:stretch>
@@ -1383,7 +1403,7 @@
                           <pic:cNvPicPr/>
                         </pic:nvPicPr>
                         <pic:blipFill>
-                          <a:blip r:embed="rId10"/>
+                          <a:blip r:embed="rId12"/>
                           <a:stretch>
                             <a:fillRect/>
                           </a:stretch>
@@ -1472,7 +1492,7 @@
                           <pic:cNvPicPr/>
                         </pic:nvPicPr>
                         <pic:blipFill>
-                          <a:blip r:embed="rId11"/>
+                          <a:blip r:embed="rId13"/>
                           <a:stretch>
                             <a:fillRect/>
                           </a:stretch>
@@ -1561,7 +1581,7 @@
                           <pic:cNvPicPr/>
                         </pic:nvPicPr>
                         <pic:blipFill>
-                          <a:blip r:embed="rId12"/>
+                          <a:blip r:embed="rId14"/>
                           <a:stretch>
                             <a:fillRect/>
                           </a:stretch>
@@ -1650,7 +1670,7 @@
                           <pic:cNvPicPr/>
                         </pic:nvPicPr>
                         <pic:blipFill>
-                          <a:blip r:embed="rId11"/>
+                          <a:blip r:embed="rId13"/>
                           <a:stretch>
                             <a:fillRect/>
                           </a:stretch>
@@ -1739,7 +1759,7 @@
                           <pic:cNvPicPr/>
                         </pic:nvPicPr>
                         <pic:blipFill>
-                          <a:blip r:embed="rId13"/>
+                          <a:blip r:embed="rId15"/>
                           <a:stretch>
                             <a:fillRect/>
                           </a:stretch>
@@ -1828,7 +1848,7 @@
                           <pic:cNvPicPr/>
                         </pic:nvPicPr>
                         <pic:blipFill>
-                          <a:blip r:embed="rId9"/>
+                          <a:blip r:embed="rId11"/>
                           <a:stretch>
                             <a:fillRect/>
                           </a:stretch>
@@ -1917,7 +1937,7 @@
                           <pic:cNvPicPr/>
                         </pic:nvPicPr>
                         <pic:blipFill>
-                          <a:blip r:embed="rId14"/>
+                          <a:blip r:embed="rId16"/>
                           <a:stretch>
                             <a:fillRect/>
                           </a:stretch>
@@ -2006,7 +2026,7 @@
                           <pic:cNvPicPr/>
                         </pic:nvPicPr>
                         <pic:blipFill>
-                          <a:blip r:embed="rId9"/>
+                          <a:blip r:embed="rId11"/>
                           <a:stretch>
                             <a:fillRect/>
                           </a:stretch>
@@ -2095,7 +2115,7 @@
                           <pic:cNvPicPr/>
                         </pic:nvPicPr>
                         <pic:blipFill>
-                          <a:blip r:embed="rId15"/>
+                          <a:blip r:embed="rId17"/>
                           <a:stretch>
                             <a:fillRect/>
                           </a:stretch>
@@ -2184,7 +2204,7 @@
                           <pic:cNvPicPr/>
                         </pic:nvPicPr>
                         <pic:blipFill>
-                          <a:blip r:embed="rId9"/>
+                          <a:blip r:embed="rId11"/>
                           <a:stretch>
                             <a:fillRect/>
                           </a:stretch>
@@ -2273,7 +2293,7 @@
                           <pic:cNvPicPr/>
                         </pic:nvPicPr>
                         <pic:blipFill>
-                          <a:blip r:embed="rId11"/>
+                          <a:blip r:embed="rId13"/>
                           <a:stretch>
                             <a:fillRect/>
                           </a:stretch>
@@ -2362,7 +2382,7 @@
                           <pic:cNvPicPr/>
                         </pic:nvPicPr>
                         <pic:blipFill>
-                          <a:blip r:embed="rId16"/>
+                          <a:blip r:embed="rId18"/>
                           <a:stretch>
                             <a:fillRect/>
                           </a:stretch>
@@ -2383,7 +2403,7 @@
                           <pic:cNvPicPr/>
                         </pic:nvPicPr>
                         <pic:blipFill>
-                          <a:blip r:embed="rId17"/>
+                          <a:blip r:embed="rId19"/>
                           <a:stretch>
                             <a:fillRect/>
                           </a:stretch>
@@ -2427,7 +2447,7 @@
                   <o:lock v:ext="edit" aspectratio="t"/>
                 </v:shapetype>
                 <v:shape id="Picture 219" o:spid="_x0000_s1030" type="#_x0000_t75" style="position:absolute;left:10805;top:4160;width:10759;height:1889;visibility:visible;mso-wrap-style:square" o:gfxdata="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">
-                  <v:imagedata r:id="rId18" o:title=""/>
+                  <v:imagedata r:id="rId20" o:title=""/>
                 </v:shape>
                 <v:rect id="Rectangle 220" o:spid="_x0000_s1031" style="position:absolute;left:10808;top:4434;width:10950;height:1899;visibility:visible;mso-wrap-style:square;v-text-anchor:top" o:gfxdata="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" filled="f" stroked="f">
                   <v:textbox inset="0,0,0,0">
@@ -2464,7 +2484,7 @@
                   </v:textbox>
                 </v:rect>
                 <v:shape id="Picture 223" o:spid="_x0000_s1033" type="#_x0000_t75" style="position:absolute;left:18897;top:4160;width:427;height:1889;visibility:visible;mso-wrap-style:square" o:gfxdata="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">
-                  <v:imagedata r:id="rId19" o:title=""/>
+                  <v:imagedata r:id="rId21" o:title=""/>
                 </v:shape>
                 <v:rect id="Rectangle 224" o:spid="_x0000_s1034" style="position:absolute;left:18900;top:4419;width:421;height:1899;visibility:visible;mso-wrap-style:square;v-text-anchor:top" o:gfxdata="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" filled="f" stroked="f">
                   <v:textbox inset="0,0,0,0">
@@ -2501,7 +2521,7 @@
                   </v:textbox>
                 </v:rect>
                 <v:shape id="Picture 227" o:spid="_x0000_s1036" type="#_x0000_t75" style="position:absolute;left:19202;top:4160;width:11902;height:1889;visibility:visible;mso-wrap-style:square" o:gfxdata="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">
-                  <v:imagedata r:id="rId20" o:title=""/>
+                  <v:imagedata r:id="rId22" o:title=""/>
                 </v:shape>
                 <v:rect id="Rectangle 228" o:spid="_x0000_s1037" style="position:absolute;left:19204;top:4434;width:12090;height:1899;visibility:visible;mso-wrap-style:square;v-text-anchor:top" o:gfxdata="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" filled="f" stroked="f">
                   <v:textbox inset="0,0,0,0">
@@ -2538,7 +2558,7 @@
                   </v:textbox>
                 </v:rect>
                 <v:shape id="Picture 231" o:spid="_x0000_s1039" type="#_x0000_t75" style="position:absolute;left:28163;top:4160;width:412;height:1889;visibility:visible;mso-wrap-style:square" o:gfxdata="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">
-                  <v:imagedata r:id="rId21" o:title=""/>
+                  <v:imagedata r:id="rId23" o:title=""/>
                 </v:shape>
                 <v:rect id="Rectangle 232" o:spid="_x0000_s1040" style="position:absolute;left:28154;top:4419;width:422;height:1899;visibility:visible;mso-wrap-style:square;v-text-anchor:top" o:gfxdata="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" filled="f" stroked="f">
                   <v:textbox inset="0,0,0,0">
@@ -2575,7 +2595,7 @@
                   </v:textbox>
                 </v:rect>
                 <v:shape id="Picture 235" o:spid="_x0000_s1042" type="#_x0000_t75" style="position:absolute;left:10805;top:5867;width:2118;height:1889;visibility:visible;mso-wrap-style:square" o:gfxdata="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">
-                  <v:imagedata r:id="rId22" o:title=""/>
+                  <v:imagedata r:id="rId24" o:title=""/>
                 </v:shape>
                 <v:rect id="Rectangle 236" o:spid="_x0000_s1043" style="position:absolute;left:10808;top:6141;width:2141;height:1899;visibility:visible;mso-wrap-style:square;v-text-anchor:top" o:gfxdata="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" filled="f" stroked="f">
                   <v:textbox inset="0,0,0,0">
@@ -2612,7 +2632,7 @@
                   </v:textbox>
                 </v:rect>
                 <v:shape id="Picture 239" o:spid="_x0000_s1045" type="#_x0000_t75" style="position:absolute;left:12405;top:5867;width:411;height:1889;visibility:visible;mso-wrap-style:square" o:gfxdata="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">
-                  <v:imagedata r:id="rId21" o:title=""/>
+                  <v:imagedata r:id="rId23" o:title=""/>
                 </v:shape>
                 <v:rect id="Rectangle 240" o:spid="_x0000_s1046" style="position:absolute;left:12408;top:6126;width:421;height:1899;visibility:visible;mso-wrap-style:square;v-text-anchor:top" o:gfxdata="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" filled="f" stroked="f">
                   <v:textbox inset="0,0,0,0">
@@ -2649,7 +2669,7 @@
                   </v:textbox>
                 </v:rect>
                 <v:shape id="Picture 243" o:spid="_x0000_s1048" type="#_x0000_t75" style="position:absolute;left:12725;top:5867;width:13304;height:1889;visibility:visible;mso-wrap-style:square" o:gfxdata="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">
-                  <v:imagedata r:id="rId23" o:title=""/>
+                  <v:imagedata r:id="rId25" o:title=""/>
                 </v:shape>
                 <v:rect id="Rectangle 244" o:spid="_x0000_s1049" style="position:absolute;left:12727;top:6141;width:13367;height:1899;visibility:visible;mso-wrap-style:square;v-text-anchor:top" o:gfxdata="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" filled="f" stroked="f">
                   <v:textbox inset="0,0,0,0">
@@ -2686,7 +2706,7 @@
                   </v:textbox>
                 </v:rect>
                 <v:shape id="Picture 247" o:spid="_x0000_s1051" type="#_x0000_t75" style="position:absolute;left:22722;top:5867;width:427;height:1889;visibility:visible;mso-wrap-style:square" o:gfxdata="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">
-                  <v:imagedata r:id="rId19" o:title=""/>
+                  <v:imagedata r:id="rId21" o:title=""/>
                 </v:shape>
                 <v:rect id="Rectangle 248" o:spid="_x0000_s1052" style="position:absolute;left:22729;top:6126;width:421;height:1899;visibility:visible;mso-wrap-style:square;v-text-anchor:top" o:gfxdata="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" filled="f" stroked="f">
                   <v:textbox inset="0,0,0,0">
@@ -2723,7 +2743,7 @@
                   </v:textbox>
                 </v:rect>
                 <v:shape id="Picture 251" o:spid="_x0000_s1054" type="#_x0000_t75" style="position:absolute;left:10805;top:7573;width:1127;height:1890;visibility:visible;mso-wrap-style:square" o:gfxdata="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">
-                  <v:imagedata r:id="rId24" o:title=""/>
+                  <v:imagedata r:id="rId26" o:title=""/>
                 </v:shape>
                 <v:rect id="Rectangle 252" o:spid="_x0000_s1055" style="position:absolute;left:10808;top:7845;width:1132;height:1904;visibility:visible;mso-wrap-style:square;v-text-anchor:top" o:gfxdata="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" filled="f" stroked="f">
                   <v:textbox inset="0,0,0,0">
@@ -2760,7 +2780,7 @@
                   </v:textbox>
                 </v:rect>
                 <v:shape id="Picture 255" o:spid="_x0000_s1057" type="#_x0000_t75" style="position:absolute;left:11643;top:7573;width:427;height:1890;visibility:visible;mso-wrap-style:square" o:gfxdata="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">
-                  <v:imagedata r:id="rId19" o:title=""/>
+                  <v:imagedata r:id="rId21" o:title=""/>
                 </v:shape>
                 <v:rect id="Rectangle 256" o:spid="_x0000_s1058" style="position:absolute;left:11646;top:7830;width:422;height:1904;visibility:visible;mso-wrap-style:square;v-text-anchor:top" o:gfxdata="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" filled="f" stroked="f">
                   <v:textbox inset="0,0,0,0">
@@ -2797,7 +2817,7 @@
                   </v:textbox>
                 </v:rect>
                 <v:shape id="Picture 259" o:spid="_x0000_s1060" type="#_x0000_t75" style="position:absolute;left:11963;top:7573;width:8245;height:1890;visibility:visible;mso-wrap-style:square" o:gfxdata="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">
-                  <v:imagedata r:id="rId25" o:title=""/>
+                  <v:imagedata r:id="rId27" o:title=""/>
                 </v:shape>
                 <v:rect id="Rectangle 260" o:spid="_x0000_s1061" style="position:absolute;left:11966;top:7845;width:8426;height:1904;visibility:visible;mso-wrap-style:square;v-text-anchor:top" o:gfxdata="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" filled="f" stroked="f">
                   <v:textbox inset="0,0,0,0">
@@ -2834,7 +2854,7 @@
                   </v:textbox>
                 </v:rect>
                 <v:shape id="Picture 263" o:spid="_x0000_s1063" type="#_x0000_t75" style="position:absolute;left:18166;top:7573;width:426;height:1890;visibility:visible;mso-wrap-style:square" o:gfxdata="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">
-                  <v:imagedata r:id="rId19" o:title=""/>
+                  <v:imagedata r:id="rId21" o:title=""/>
                 </v:shape>
                 <v:rect id="Rectangle 264" o:spid="_x0000_s1064" style="position:absolute;left:18168;top:7830;width:422;height:1904;visibility:visible;mso-wrap-style:square;v-text-anchor:top" o:gfxdata="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" filled="f" stroked="f">
                   <v:textbox inset="0,0,0,0">
@@ -2871,7 +2891,7 @@
                   </v:textbox>
                 </v:rect>
                 <v:shape id="Picture 267" o:spid="_x0000_s1066" type="#_x0000_t75" style="position:absolute;left:10805;top:9280;width:411;height:1890;visibility:visible;mso-wrap-style:square" o:gfxdata="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">
-                  <v:imagedata r:id="rId21" o:title=""/>
+                  <v:imagedata r:id="rId23" o:title=""/>
                 </v:shape>
                 <v:rect id="Rectangle 268" o:spid="_x0000_s1067" style="position:absolute;left:10808;top:9542;width:421;height:1899;visibility:visible;mso-wrap-style:square;v-text-anchor:top" o:gfxdata="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" filled="f" stroked="f">
                   <v:textbox inset="0,0,0,0">
@@ -2908,10 +2928,10 @@
                   </v:textbox>
                 </v:rect>
                 <v:shape id="Picture 271" o:spid="_x0000_s1069" type="#_x0000_t75" style="position:absolute;width:75681;height:2438;visibility:visible;mso-wrap-style:square" o:gfxdata="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">
-                  <v:imagedata r:id="rId26" o:title=""/>
+                  <v:imagedata r:id="rId28" o:title=""/>
                 </v:shape>
                 <v:shape id="Picture 273" o:spid="_x0000_s1070" type="#_x0000_t75" style="position:absolute;left:50190;width:23012;height:10605;visibility:visible;mso-wrap-style:square" o:gfxdata="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">
-                  <v:imagedata r:id="rId27" o:title=""/>
+                  <v:imagedata r:id="rId29" o:title=""/>
                 </v:shape>
                 <w10:wrap type="topAndBottom" anchorx="page" anchory="page"/>
               </v:group>
@@ -2958,7 +2978,7 @@
                           <pic:cNvPicPr/>
                         </pic:nvPicPr>
                         <pic:blipFill>
-                          <a:blip r:embed="rId11"/>
+                          <a:blip r:embed="rId13"/>
                           <a:stretch>
                             <a:fillRect/>
                           </a:stretch>
@@ -3046,7 +3066,7 @@
                           <pic:cNvPicPr/>
                         </pic:nvPicPr>
                         <pic:blipFill>
-                          <a:blip r:embed="rId28"/>
+                          <a:blip r:embed="rId30"/>
                           <a:stretch>
                             <a:fillRect/>
                           </a:stretch>
@@ -3071,7 +3091,7 @@
             <w:pict>
               <v:group w14:anchorId="45CD2BB1" id="Group 3167" o:spid="_x0000_s1071" style="position:absolute;left:0;text-align:left;margin-left:0;margin-top:795.85pt;width:595.9pt;height:32.05pt;z-index:251659264;mso-position-horizontal-relative:page;mso-position-vertical-relative:page" coordsize="75681,4071" o:gfxdata="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">
                 <v:shape id="Picture 275" o:spid="_x0000_s1072" type="#_x0000_t75" style="position:absolute;left:10805;width:411;height:1889;visibility:visible;mso-wrap-style:square" o:gfxdata="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">
-                  <v:imagedata r:id="rId21" o:title=""/>
+                  <v:imagedata r:id="rId23" o:title=""/>
                 </v:shape>
                 <v:rect id="Rectangle 276" o:spid="_x0000_s1073" style="position:absolute;left:10808;top:274;width:421;height:1899;visibility:visible;mso-wrap-style:square;v-text-anchor:top" o:gfxdata="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" filled="f" stroked="f">
                   <v:textbox inset="0,0,0,0">
@@ -3107,7 +3127,7 @@
                   </v:textbox>
                 </v:rect>
                 <v:shape id="Picture 279" o:spid="_x0000_s1075" type="#_x0000_t75" style="position:absolute;top:142;width:75681;height:3929;visibility:visible;mso-wrap-style:square" o:gfxdata="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">
-                  <v:imagedata r:id="rId29" o:title=""/>
+                  <v:imagedata r:id="rId31" o:title=""/>
                 </v:shape>
                 <w10:wrap type="topAndBottom" anchorx="page" anchory="page"/>
               </v:group>
@@ -3121,18 +3141,36 @@
           <w:b/>
           <w:sz w:val="50"/>
         </w:rPr>
-        <w:t xml:space="preserve">Trabajo Práctico 7: Herencia y </w:t>
-      </w:r>
-      <w:r>
-        <w:t xml:space="preserve"> </w:t>
-      </w:r>
+        <w:t xml:space="preserve">Trabajo Práctico 7: Herencia </w:t>
+      </w:r>
+      <w:proofErr w:type="gramStart"/>
       <w:r>
         <w:rPr>
           <w:rFonts w:ascii="Calibri" w:eastAsia="Calibri" w:hAnsi="Calibri" w:cs="Calibri"/>
           <w:b/>
           <w:sz w:val="50"/>
         </w:rPr>
-        <w:t xml:space="preserve">Polimorfismo en Java </w:t>
+        <w:t xml:space="preserve">y </w:t>
+      </w:r>
+      <w:r>
+        <w:t xml:space="preserve"> </w:t>
+      </w:r>
+      <w:r>
+        <w:rPr>
+          <w:rFonts w:ascii="Calibri" w:eastAsia="Calibri" w:hAnsi="Calibri" w:cs="Calibri"/>
+          <w:b/>
+          <w:sz w:val="50"/>
+        </w:rPr>
+        <w:t>Polimorfismo</w:t>
+      </w:r>
+      <w:proofErr w:type="gramEnd"/>
+      <w:r>
+        <w:rPr>
+          <w:rFonts w:ascii="Calibri" w:eastAsia="Calibri" w:hAnsi="Calibri" w:cs="Calibri"/>
+          <w:b/>
+          <w:sz w:val="50"/>
+        </w:rPr>
+        <w:t xml:space="preserve"> en Java </w:t>
       </w:r>
       <w:r>
         <w:t xml:space="preserve"> </w:t>
@@ -3185,12 +3223,30 @@
       <w:r>
         <w:t xml:space="preserve">Clase base: Vehículo con atributos marca, modelo y método </w:t>
       </w:r>
+      <w:proofErr w:type="spellStart"/>
+      <w:proofErr w:type="gramStart"/>
       <w:r>
         <w:rPr>
           <w:b/>
           <w:color w:val="0000FF"/>
         </w:rPr>
-        <w:t xml:space="preserve">mostrarInfo() </w:t>
+        <w:t>mostrarInfo</w:t>
+      </w:r>
+      <w:proofErr w:type="spellEnd"/>
+      <w:r>
+        <w:rPr>
+          <w:b/>
+          <w:color w:val="0000FF"/>
+        </w:rPr>
+        <w:t>(</w:t>
+      </w:r>
+      <w:proofErr w:type="gramEnd"/>
+      <w:r>
+        <w:rPr>
+          <w:b/>
+          <w:color w:val="0000FF"/>
+        </w:rPr>
+        <w:t xml:space="preserve">) </w:t>
       </w:r>
       <w:r>
         <w:t xml:space="preserve"> </w:t>
@@ -3207,6 +3263,7 @@
       <w:r>
         <w:t xml:space="preserve">Subclase: Auto con atributo adicional </w:t>
       </w:r>
+      <w:proofErr w:type="spellStart"/>
       <w:r>
         <w:rPr>
           <w:b/>
@@ -3214,15 +3271,34 @@
         </w:rPr>
         <w:t>cantidadPuertas</w:t>
       </w:r>
+      <w:proofErr w:type="spellEnd"/>
       <w:r>
         <w:t xml:space="preserve">, sobrescribe </w:t>
       </w:r>
+      <w:proofErr w:type="spellStart"/>
+      <w:proofErr w:type="gramStart"/>
       <w:r>
         <w:rPr>
           <w:b/>
           <w:color w:val="0000FF"/>
         </w:rPr>
-        <w:t xml:space="preserve">mostrarInfo() </w:t>
+        <w:t>mostrarInfo</w:t>
+      </w:r>
+      <w:proofErr w:type="spellEnd"/>
+      <w:r>
+        <w:rPr>
+          <w:b/>
+          <w:color w:val="0000FF"/>
+        </w:rPr>
+        <w:t>(</w:t>
+      </w:r>
+      <w:proofErr w:type="gramEnd"/>
+      <w:r>
+        <w:rPr>
+          <w:b/>
+          <w:color w:val="0000FF"/>
+        </w:rPr>
+        <w:t xml:space="preserve">) </w:t>
       </w:r>
       <w:r>
         <w:t xml:space="preserve"> </w:t>
@@ -3247,6 +3323,9 @@
         <w:ind w:left="705" w:firstLine="0"/>
       </w:pPr>
       <w:r>
+        <w:rPr>
+          <w:noProof/>
+        </w:rPr>
         <w:drawing>
           <wp:inline distT="0" distB="0" distL="0" distR="0" wp14:anchorId="6F845809" wp14:editId="6B0E54E8">
             <wp:extent cx="3529518" cy="2644140"/>
@@ -3263,7 +3342,7 @@
                     <pic:cNvPicPr/>
                   </pic:nvPicPr>
                   <pic:blipFill>
-                    <a:blip r:embed="rId30"/>
+                    <a:blip r:embed="rId32"/>
                     <a:stretch>
                       <a:fillRect/>
                     </a:stretch>
@@ -3290,6 +3369,9 @@
         <w:ind w:left="705" w:firstLine="0"/>
       </w:pPr>
       <w:r>
+        <w:rPr>
+          <w:noProof/>
+        </w:rPr>
         <w:drawing>
           <wp:inline distT="0" distB="0" distL="0" distR="0" wp14:anchorId="625E683E" wp14:editId="5F822C58">
             <wp:extent cx="4342212" cy="2057400"/>
@@ -3306,7 +3388,7 @@
                     <pic:cNvPicPr/>
                   </pic:nvPicPr>
                   <pic:blipFill>
-                    <a:blip r:embed="rId31"/>
+                    <a:blip r:embed="rId33"/>
                     <a:stretch>
                       <a:fillRect/>
                     </a:stretch>
@@ -3333,6 +3415,9 @@
         <w:ind w:left="705" w:firstLine="0"/>
       </w:pPr>
       <w:r>
+        <w:rPr>
+          <w:noProof/>
+        </w:rPr>
         <w:lastRenderedPageBreak/>
         <w:drawing>
           <wp:inline distT="0" distB="0" distL="0" distR="0" wp14:anchorId="696EB1E5" wp14:editId="642EF316">
@@ -3350,7 +3435,7 @@
                     <pic:cNvPicPr/>
                   </pic:nvPicPr>
                   <pic:blipFill>
-                    <a:blip r:embed="rId32"/>
+                    <a:blip r:embed="rId34"/>
                     <a:stretch>
                       <a:fillRect/>
                     </a:stretch>
@@ -3392,6 +3477,9 @@
         <w:ind w:left="705" w:firstLine="0"/>
       </w:pPr>
       <w:r>
+        <w:rPr>
+          <w:noProof/>
+        </w:rPr>
         <w:drawing>
           <wp:inline distT="0" distB="0" distL="0" distR="0" wp14:anchorId="7A1703A8" wp14:editId="5FF42B81">
             <wp:extent cx="5048955" cy="333422"/>
@@ -3408,7 +3496,7 @@
                     <pic:cNvPicPr/>
                   </pic:nvPicPr>
                   <pic:blipFill>
-                    <a:blip r:embed="rId33"/>
+                    <a:blip r:embed="rId35"/>
                     <a:stretch>
                       <a:fillRect/>
                     </a:stretch>
@@ -3453,12 +3541,30 @@
       <w:r>
         <w:t xml:space="preserve">Clase abstracta: Figura con método </w:t>
       </w:r>
+      <w:proofErr w:type="spellStart"/>
+      <w:proofErr w:type="gramStart"/>
       <w:r>
         <w:rPr>
           <w:b/>
           <w:color w:val="0000FF"/>
         </w:rPr>
-        <w:t>calcularArea()</w:t>
+        <w:t>calcularArea</w:t>
+      </w:r>
+      <w:proofErr w:type="spellEnd"/>
+      <w:r>
+        <w:rPr>
+          <w:b/>
+          <w:color w:val="0000FF"/>
+        </w:rPr>
+        <w:t>(</w:t>
+      </w:r>
+      <w:proofErr w:type="gramEnd"/>
+      <w:r>
+        <w:rPr>
+          <w:b/>
+          <w:color w:val="0000FF"/>
+        </w:rPr>
+        <w:t>)</w:t>
       </w:r>
       <w:r>
         <w:t xml:space="preserve"> y atributo nombre  </w:t>
@@ -3505,6 +3611,9 @@
         <w:ind w:left="705" w:firstLine="0"/>
       </w:pPr>
       <w:r>
+        <w:rPr>
+          <w:noProof/>
+        </w:rPr>
         <w:drawing>
           <wp:inline distT="0" distB="0" distL="0" distR="0" wp14:anchorId="61BF9D10" wp14:editId="06D9EF2E">
             <wp:extent cx="2327769" cy="1836420"/>
@@ -3521,7 +3630,7 @@
                     <pic:cNvPicPr/>
                   </pic:nvPicPr>
                   <pic:blipFill>
-                    <a:blip r:embed="rId34"/>
+                    <a:blip r:embed="rId36"/>
                     <a:stretch>
                       <a:fillRect/>
                     </a:stretch>
@@ -3548,6 +3657,9 @@
         <w:ind w:left="705" w:firstLine="0"/>
       </w:pPr>
       <w:r>
+        <w:rPr>
+          <w:noProof/>
+        </w:rPr>
         <w:drawing>
           <wp:inline distT="0" distB="0" distL="0" distR="0" wp14:anchorId="4A448413" wp14:editId="6C3C38C7">
             <wp:extent cx="3874995" cy="2148840"/>
@@ -3564,7 +3676,7 @@
                     <pic:cNvPicPr/>
                   </pic:nvPicPr>
                   <pic:blipFill>
-                    <a:blip r:embed="rId35"/>
+                    <a:blip r:embed="rId37"/>
                     <a:stretch>
                       <a:fillRect/>
                     </a:stretch>
@@ -3591,6 +3703,9 @@
         <w:ind w:left="705" w:firstLine="0"/>
       </w:pPr>
       <w:r>
+        <w:rPr>
+          <w:noProof/>
+        </w:rPr>
         <w:lastRenderedPageBreak/>
         <w:drawing>
           <wp:inline distT="0" distB="0" distL="0" distR="0" wp14:anchorId="12795622" wp14:editId="19227128">
@@ -3608,7 +3723,7 @@
                     <pic:cNvPicPr/>
                   </pic:nvPicPr>
                   <pic:blipFill>
-                    <a:blip r:embed="rId36"/>
+                    <a:blip r:embed="rId38"/>
                     <a:stretch>
                       <a:fillRect/>
                     </a:stretch>
@@ -3635,6 +3750,9 @@
         <w:ind w:left="705" w:firstLine="0"/>
       </w:pPr>
       <w:r>
+        <w:rPr>
+          <w:noProof/>
+        </w:rPr>
         <w:drawing>
           <wp:inline distT="0" distB="0" distL="0" distR="0" wp14:anchorId="4654B1D5" wp14:editId="049501E6">
             <wp:extent cx="3502492" cy="1466747"/>
@@ -3651,7 +3769,7 @@
                     <pic:cNvPicPr/>
                   </pic:nvPicPr>
                   <pic:blipFill>
-                    <a:blip r:embed="rId37"/>
+                    <a:blip r:embed="rId39"/>
                     <a:stretch>
                       <a:fillRect/>
                     </a:stretch>
@@ -3687,6 +3805,9 @@
         <w:ind w:left="705" w:firstLine="0"/>
       </w:pPr>
       <w:r>
+        <w:rPr>
+          <w:noProof/>
+        </w:rPr>
         <w:drawing>
           <wp:inline distT="0" distB="0" distL="0" distR="0" wp14:anchorId="5DF2DA81" wp14:editId="37762836">
             <wp:extent cx="2750820" cy="860944"/>
@@ -3703,7 +3824,7 @@
                     <pic:cNvPicPr/>
                   </pic:nvPicPr>
                   <pic:blipFill>
-                    <a:blip r:embed="rId38"/>
+                    <a:blip r:embed="rId40"/>
                     <a:stretch>
                       <a:fillRect/>
                     </a:stretch>
@@ -3748,12 +3869,30 @@
       <w:r>
         <w:t xml:space="preserve">Clase abstracta: Empleado con método </w:t>
       </w:r>
+      <w:proofErr w:type="spellStart"/>
+      <w:proofErr w:type="gramStart"/>
       <w:r>
         <w:rPr>
           <w:b/>
           <w:color w:val="0000FF"/>
         </w:rPr>
-        <w:t xml:space="preserve">calcularSueldo() </w:t>
+        <w:t>calcularSueldo</w:t>
+      </w:r>
+      <w:proofErr w:type="spellEnd"/>
+      <w:r>
+        <w:rPr>
+          <w:b/>
+          <w:color w:val="0000FF"/>
+        </w:rPr>
+        <w:t>(</w:t>
+      </w:r>
+      <w:proofErr w:type="gramEnd"/>
+      <w:r>
+        <w:rPr>
+          <w:b/>
+          <w:color w:val="0000FF"/>
+        </w:rPr>
+        <w:t xml:space="preserve">) </w:t>
       </w:r>
       <w:r>
         <w:t xml:space="preserve"> </w:t>
@@ -3771,12 +3910,37 @@
       <w:r>
         <w:t xml:space="preserve">Subclases: </w:t>
       </w:r>
+      <w:proofErr w:type="spellStart"/>
       <w:r>
         <w:rPr>
           <w:b/>
           <w:color w:val="0000FF"/>
         </w:rPr>
-        <w:t xml:space="preserve">EmpleadoPlanta, EmpleadoTemporal </w:t>
+        <w:t>EmpleadoPlanta</w:t>
+      </w:r>
+      <w:proofErr w:type="spellEnd"/>
+      <w:r>
+        <w:rPr>
+          <w:b/>
+          <w:color w:val="0000FF"/>
+        </w:rPr>
+        <w:t xml:space="preserve">, </w:t>
+      </w:r>
+      <w:proofErr w:type="spellStart"/>
+      <w:r>
+        <w:rPr>
+          <w:b/>
+          <w:color w:val="0000FF"/>
+        </w:rPr>
+        <w:t>EmpleadoTemporal</w:t>
+      </w:r>
+      <w:proofErr w:type="spellEnd"/>
+      <w:r>
+        <w:rPr>
+          <w:b/>
+          <w:color w:val="0000FF"/>
+        </w:rPr>
+        <w:t xml:space="preserve"> </w:t>
       </w:r>
       <w:r>
         <w:t xml:space="preserve"> </w:t>
@@ -3830,7 +3994,7 @@
                           <pic:cNvPicPr/>
                         </pic:nvPicPr>
                         <pic:blipFill>
-                          <a:blip r:embed="rId8"/>
+                          <a:blip r:embed="rId10"/>
                           <a:stretch>
                             <a:fillRect/>
                           </a:stretch>
@@ -3919,7 +4083,7 @@
                           <pic:cNvPicPr/>
                         </pic:nvPicPr>
                         <pic:blipFill>
-                          <a:blip r:embed="rId9"/>
+                          <a:blip r:embed="rId11"/>
                           <a:stretch>
                             <a:fillRect/>
                           </a:stretch>
@@ -4008,7 +4172,7 @@
                           <pic:cNvPicPr/>
                         </pic:nvPicPr>
                         <pic:blipFill>
-                          <a:blip r:embed="rId10"/>
+                          <a:blip r:embed="rId12"/>
                           <a:stretch>
                             <a:fillRect/>
                           </a:stretch>
@@ -4097,7 +4261,7 @@
                           <pic:cNvPicPr/>
                         </pic:nvPicPr>
                         <pic:blipFill>
-                          <a:blip r:embed="rId11"/>
+                          <a:blip r:embed="rId13"/>
                           <a:stretch>
                             <a:fillRect/>
                           </a:stretch>
@@ -4186,7 +4350,7 @@
                           <pic:cNvPicPr/>
                         </pic:nvPicPr>
                         <pic:blipFill>
-                          <a:blip r:embed="rId12"/>
+                          <a:blip r:embed="rId14"/>
                           <a:stretch>
                             <a:fillRect/>
                           </a:stretch>
@@ -4275,7 +4439,7 @@
                           <pic:cNvPicPr/>
                         </pic:nvPicPr>
                         <pic:blipFill>
-                          <a:blip r:embed="rId11"/>
+                          <a:blip r:embed="rId13"/>
                           <a:stretch>
                             <a:fillRect/>
                           </a:stretch>
@@ -4364,7 +4528,7 @@
                           <pic:cNvPicPr/>
                         </pic:nvPicPr>
                         <pic:blipFill>
-                          <a:blip r:embed="rId13"/>
+                          <a:blip r:embed="rId15"/>
                           <a:stretch>
                             <a:fillRect/>
                           </a:stretch>
@@ -4453,7 +4617,7 @@
                           <pic:cNvPicPr/>
                         </pic:nvPicPr>
                         <pic:blipFill>
-                          <a:blip r:embed="rId9"/>
+                          <a:blip r:embed="rId11"/>
                           <a:stretch>
                             <a:fillRect/>
                           </a:stretch>
@@ -4542,7 +4706,7 @@
                           <pic:cNvPicPr/>
                         </pic:nvPicPr>
                         <pic:blipFill>
-                          <a:blip r:embed="rId14"/>
+                          <a:blip r:embed="rId16"/>
                           <a:stretch>
                             <a:fillRect/>
                           </a:stretch>
@@ -4631,7 +4795,7 @@
                           <pic:cNvPicPr/>
                         </pic:nvPicPr>
                         <pic:blipFill>
-                          <a:blip r:embed="rId9"/>
+                          <a:blip r:embed="rId11"/>
                           <a:stretch>
                             <a:fillRect/>
                           </a:stretch>
@@ -4720,7 +4884,7 @@
                           <pic:cNvPicPr/>
                         </pic:nvPicPr>
                         <pic:blipFill>
-                          <a:blip r:embed="rId15"/>
+                          <a:blip r:embed="rId17"/>
                           <a:stretch>
                             <a:fillRect/>
                           </a:stretch>
@@ -4809,7 +4973,7 @@
                           <pic:cNvPicPr/>
                         </pic:nvPicPr>
                         <pic:blipFill>
-                          <a:blip r:embed="rId9"/>
+                          <a:blip r:embed="rId11"/>
                           <a:stretch>
                             <a:fillRect/>
                           </a:stretch>
@@ -4898,7 +5062,7 @@
                           <pic:cNvPicPr/>
                         </pic:nvPicPr>
                         <pic:blipFill>
-                          <a:blip r:embed="rId11"/>
+                          <a:blip r:embed="rId13"/>
                           <a:stretch>
                             <a:fillRect/>
                           </a:stretch>
@@ -4987,7 +5151,7 @@
                           <pic:cNvPicPr/>
                         </pic:nvPicPr>
                         <pic:blipFill>
-                          <a:blip r:embed="rId16"/>
+                          <a:blip r:embed="rId18"/>
                           <a:stretch>
                             <a:fillRect/>
                           </a:stretch>
@@ -5008,7 +5172,7 @@
                           <pic:cNvPicPr/>
                         </pic:nvPicPr>
                         <pic:blipFill>
-                          <a:blip r:embed="rId17"/>
+                          <a:blip r:embed="rId19"/>
                           <a:stretch>
                             <a:fillRect/>
                           </a:stretch>
@@ -5033,7 +5197,7 @@
             <w:pict>
               <v:group w14:anchorId="2AE36BDB" id="Group 2611" o:spid="_x0000_s1076" style="position:absolute;left:0;text-align:left;margin-left:0;margin-top:5.05pt;width:595.9pt;height:87.95pt;z-index:251660288;mso-position-horizontal-relative:page;mso-position-vertical-relative:page" coordsize="75681,11170" o:gfxdata="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">
                 <v:shape id="Picture 423" o:spid="_x0000_s1077" type="#_x0000_t75" style="position:absolute;left:10805;top:4160;width:10759;height:1889;visibility:visible;mso-wrap-style:square" o:gfxdata="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">
-                  <v:imagedata r:id="rId18" o:title=""/>
+                  <v:imagedata r:id="rId20" o:title=""/>
                 </v:shape>
                 <v:rect id="Rectangle 424" o:spid="_x0000_s1078" style="position:absolute;left:10808;top:4434;width:10950;height:1899;visibility:visible;mso-wrap-style:square;v-text-anchor:top" o:gfxdata="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" filled="f" stroked="f">
                   <v:textbox inset="0,0,0,0">
@@ -5070,7 +5234,7 @@
                   </v:textbox>
                 </v:rect>
                 <v:shape id="Picture 427" o:spid="_x0000_s1080" type="#_x0000_t75" style="position:absolute;left:18897;top:4160;width:427;height:1889;visibility:visible;mso-wrap-style:square" o:gfxdata="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">
-                  <v:imagedata r:id="rId19" o:title=""/>
+                  <v:imagedata r:id="rId21" o:title=""/>
                 </v:shape>
                 <v:rect id="Rectangle 428" o:spid="_x0000_s1081" style="position:absolute;left:18900;top:4419;width:421;height:1899;visibility:visible;mso-wrap-style:square;v-text-anchor:top" o:gfxdata="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" filled="f" stroked="f">
                   <v:textbox inset="0,0,0,0">
@@ -5107,7 +5271,7 @@
                   </v:textbox>
                 </v:rect>
                 <v:shape id="Picture 431" o:spid="_x0000_s1083" type="#_x0000_t75" style="position:absolute;left:19202;top:4160;width:11902;height:1889;visibility:visible;mso-wrap-style:square" o:gfxdata="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">
-                  <v:imagedata r:id="rId20" o:title=""/>
+                  <v:imagedata r:id="rId22" o:title=""/>
                 </v:shape>
                 <v:rect id="Rectangle 432" o:spid="_x0000_s1084" style="position:absolute;left:19204;top:4434;width:12090;height:1899;visibility:visible;mso-wrap-style:square;v-text-anchor:top" o:gfxdata="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" filled="f" stroked="f">
                   <v:textbox inset="0,0,0,0">
@@ -5144,7 +5308,7 @@
                   </v:textbox>
                 </v:rect>
                 <v:shape id="Picture 435" o:spid="_x0000_s1086" type="#_x0000_t75" style="position:absolute;left:28163;top:4160;width:412;height:1889;visibility:visible;mso-wrap-style:square" o:gfxdata="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">
-                  <v:imagedata r:id="rId21" o:title=""/>
+                  <v:imagedata r:id="rId23" o:title=""/>
                 </v:shape>
                 <v:rect id="Rectangle 436" o:spid="_x0000_s1087" style="position:absolute;left:28154;top:4419;width:422;height:1899;visibility:visible;mso-wrap-style:square;v-text-anchor:top" o:gfxdata="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" filled="f" stroked="f">
                   <v:textbox inset="0,0,0,0">
@@ -5181,7 +5345,7 @@
                   </v:textbox>
                 </v:rect>
                 <v:shape id="Picture 439" o:spid="_x0000_s1089" type="#_x0000_t75" style="position:absolute;left:10805;top:5867;width:2118;height:1889;visibility:visible;mso-wrap-style:square" o:gfxdata="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">
-                  <v:imagedata r:id="rId22" o:title=""/>
+                  <v:imagedata r:id="rId24" o:title=""/>
                 </v:shape>
                 <v:rect id="Rectangle 440" o:spid="_x0000_s1090" style="position:absolute;left:10808;top:6141;width:2141;height:1899;visibility:visible;mso-wrap-style:square;v-text-anchor:top" o:gfxdata="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" filled="f" stroked="f">
                   <v:textbox inset="0,0,0,0">
@@ -5218,7 +5382,7 @@
                   </v:textbox>
                 </v:rect>
                 <v:shape id="Picture 443" o:spid="_x0000_s1092" type="#_x0000_t75" style="position:absolute;left:12405;top:5867;width:411;height:1889;visibility:visible;mso-wrap-style:square" o:gfxdata="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">
-                  <v:imagedata r:id="rId21" o:title=""/>
+                  <v:imagedata r:id="rId23" o:title=""/>
                 </v:shape>
                 <v:rect id="Rectangle 444" o:spid="_x0000_s1093" style="position:absolute;left:12408;top:6126;width:421;height:1899;visibility:visible;mso-wrap-style:square;v-text-anchor:top" o:gfxdata="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" filled="f" stroked="f">
                   <v:textbox inset="0,0,0,0">
@@ -5255,7 +5419,7 @@
                   </v:textbox>
                 </v:rect>
                 <v:shape id="Picture 447" o:spid="_x0000_s1095" type="#_x0000_t75" style="position:absolute;left:12725;top:5867;width:13304;height:1889;visibility:visible;mso-wrap-style:square" o:gfxdata="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">
-                  <v:imagedata r:id="rId23" o:title=""/>
+                  <v:imagedata r:id="rId25" o:title=""/>
                 </v:shape>
                 <v:rect id="Rectangle 448" o:spid="_x0000_s1096" style="position:absolute;left:12727;top:6141;width:13367;height:1899;visibility:visible;mso-wrap-style:square;v-text-anchor:top" o:gfxdata="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" filled="f" stroked="f">
                   <v:textbox inset="0,0,0,0">
@@ -5292,7 +5456,7 @@
                   </v:textbox>
                 </v:rect>
                 <v:shape id="Picture 451" o:spid="_x0000_s1098" type="#_x0000_t75" style="position:absolute;left:22722;top:5867;width:427;height:1889;visibility:visible;mso-wrap-style:square" o:gfxdata="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">
-                  <v:imagedata r:id="rId19" o:title=""/>
+                  <v:imagedata r:id="rId21" o:title=""/>
                 </v:shape>
                 <v:rect id="Rectangle 452" o:spid="_x0000_s1099" style="position:absolute;left:22729;top:6126;width:421;height:1899;visibility:visible;mso-wrap-style:square;v-text-anchor:top" o:gfxdata="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" filled="f" stroked="f">
                   <v:textbox inset="0,0,0,0">
@@ -5329,7 +5493,7 @@
                   </v:textbox>
                 </v:rect>
                 <v:shape id="Picture 455" o:spid="_x0000_s1101" type="#_x0000_t75" style="position:absolute;left:10805;top:7573;width:1127;height:1890;visibility:visible;mso-wrap-style:square" o:gfxdata="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">
-                  <v:imagedata r:id="rId24" o:title=""/>
+                  <v:imagedata r:id="rId26" o:title=""/>
                 </v:shape>
                 <v:rect id="Rectangle 456" o:spid="_x0000_s1102" style="position:absolute;left:10808;top:7845;width:1132;height:1904;visibility:visible;mso-wrap-style:square;v-text-anchor:top" o:gfxdata="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" filled="f" stroked="f">
                   <v:textbox inset="0,0,0,0">
@@ -5366,7 +5530,7 @@
                   </v:textbox>
                 </v:rect>
                 <v:shape id="Picture 459" o:spid="_x0000_s1104" type="#_x0000_t75" style="position:absolute;left:11643;top:7573;width:427;height:1890;visibility:visible;mso-wrap-style:square" o:gfxdata="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">
-                  <v:imagedata r:id="rId19" o:title=""/>
+                  <v:imagedata r:id="rId21" o:title=""/>
                 </v:shape>
                 <v:rect id="Rectangle 460" o:spid="_x0000_s1105" style="position:absolute;left:11646;top:7830;width:422;height:1904;visibility:visible;mso-wrap-style:square;v-text-anchor:top" o:gfxdata="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" filled="f" stroked="f">
                   <v:textbox inset="0,0,0,0">
@@ -5403,7 +5567,7 @@
                   </v:textbox>
                 </v:rect>
                 <v:shape id="Picture 463" o:spid="_x0000_s1107" type="#_x0000_t75" style="position:absolute;left:11963;top:7573;width:8245;height:1890;visibility:visible;mso-wrap-style:square" o:gfxdata="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">
-                  <v:imagedata r:id="rId25" o:title=""/>
+                  <v:imagedata r:id="rId27" o:title=""/>
                 </v:shape>
                 <v:rect id="Rectangle 464" o:spid="_x0000_s1108" style="position:absolute;left:11966;top:7845;width:8426;height:1904;visibility:visible;mso-wrap-style:square;v-text-anchor:top" o:gfxdata="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" filled="f" stroked="f">
                   <v:textbox inset="0,0,0,0">
@@ -5440,7 +5604,7 @@
                   </v:textbox>
                 </v:rect>
                 <v:shape id="Picture 467" o:spid="_x0000_s1110" type="#_x0000_t75" style="position:absolute;left:18166;top:7573;width:426;height:1890;visibility:visible;mso-wrap-style:square" o:gfxdata="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">
-                  <v:imagedata r:id="rId19" o:title=""/>
+                  <v:imagedata r:id="rId21" o:title=""/>
                 </v:shape>
                 <v:rect id="Rectangle 468" o:spid="_x0000_s1111" style="position:absolute;left:18168;top:7830;width:422;height:1904;visibility:visible;mso-wrap-style:square;v-text-anchor:top" o:gfxdata="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" filled="f" stroked="f">
                   <v:textbox inset="0,0,0,0">
@@ -5477,7 +5641,7 @@
                   </v:textbox>
                 </v:rect>
                 <v:shape id="Picture 471" o:spid="_x0000_s1113" type="#_x0000_t75" style="position:absolute;left:10805;top:9280;width:411;height:1890;visibility:visible;mso-wrap-style:square" o:gfxdata="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">
-                  <v:imagedata r:id="rId21" o:title=""/>
+                  <v:imagedata r:id="rId23" o:title=""/>
                 </v:shape>
                 <v:rect id="Rectangle 472" o:spid="_x0000_s1114" style="position:absolute;left:10808;top:9542;width:421;height:1899;visibility:visible;mso-wrap-style:square;v-text-anchor:top" o:gfxdata="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" filled="f" stroked="f">
                   <v:textbox inset="0,0,0,0">
@@ -5514,10 +5678,10 @@
                   </v:textbox>
                 </v:rect>
                 <v:shape id="Picture 475" o:spid="_x0000_s1116" type="#_x0000_t75" style="position:absolute;width:75681;height:2438;visibility:visible;mso-wrap-style:square" o:gfxdata="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">
-                  <v:imagedata r:id="rId26" o:title=""/>
+                  <v:imagedata r:id="rId28" o:title=""/>
                 </v:shape>
                 <v:shape id="Picture 477" o:spid="_x0000_s1117" type="#_x0000_t75" style="position:absolute;left:50190;width:23012;height:10605;visibility:visible;mso-wrap-style:square" o:gfxdata="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">
-                  <v:imagedata r:id="rId27" o:title=""/>
+                  <v:imagedata r:id="rId29" o:title=""/>
                 </v:shape>
                 <w10:wrap type="topAndBottom" anchorx="page" anchory="page"/>
               </v:group>
@@ -5564,7 +5728,7 @@
                           <pic:cNvPicPr/>
                         </pic:nvPicPr>
                         <pic:blipFill>
-                          <a:blip r:embed="rId11"/>
+                          <a:blip r:embed="rId13"/>
                           <a:stretch>
                             <a:fillRect/>
                           </a:stretch>
@@ -5652,7 +5816,7 @@
                           <pic:cNvPicPr/>
                         </pic:nvPicPr>
                         <pic:blipFill>
-                          <a:blip r:embed="rId28"/>
+                          <a:blip r:embed="rId30"/>
                           <a:stretch>
                             <a:fillRect/>
                           </a:stretch>
@@ -5677,7 +5841,7 @@
             <w:pict>
               <v:group w14:anchorId="29D13AA9" id="Group 2612" o:spid="_x0000_s1118" style="position:absolute;left:0;text-align:left;margin-left:0;margin-top:795.85pt;width:595.9pt;height:32pt;z-index:251661312;mso-position-horizontal-relative:page;mso-position-vertical-relative:page" coordsize="75681,4065" o:gfxdata="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">
                 <v:shape id="Picture 479" o:spid="_x0000_s1119" type="#_x0000_t75" style="position:absolute;left:10805;width:411;height:1889;visibility:visible;mso-wrap-style:square" o:gfxdata="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">
-                  <v:imagedata r:id="rId21" o:title=""/>
+                  <v:imagedata r:id="rId23" o:title=""/>
                 </v:shape>
                 <v:rect id="Rectangle 480" o:spid="_x0000_s1120" style="position:absolute;left:10808;top:274;width:421;height:1899;visibility:visible;mso-wrap-style:square;v-text-anchor:top" o:gfxdata="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" filled="f" stroked="f">
                   <v:textbox inset="0,0,0,0">
@@ -5713,7 +5877,7 @@
                   </v:textbox>
                 </v:rect>
                 <v:shape id="Picture 483" o:spid="_x0000_s1122" type="#_x0000_t75" style="position:absolute;top:135;width:75681;height:3930;visibility:visible;mso-wrap-style:square" o:gfxdata="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">
-                  <v:imagedata r:id="rId29" o:title=""/>
+                  <v:imagedata r:id="rId31" o:title=""/>
                 </v:shape>
                 <w10:wrap type="topAndBottom" anchorx="page" anchory="page"/>
               </v:group>
@@ -5729,10 +5893,43 @@
           <w:b/>
           <w:color w:val="0000FF"/>
         </w:rPr>
-        <w:t xml:space="preserve"> calcularSueldo() </w:t>
-      </w:r>
-      <w:r>
-        <w:t xml:space="preserve">polimórficamente, usar instanceof para clasificar  </w:t>
+        <w:t xml:space="preserve"> </w:t>
+      </w:r>
+      <w:proofErr w:type="spellStart"/>
+      <w:proofErr w:type="gramStart"/>
+      <w:r>
+        <w:rPr>
+          <w:b/>
+          <w:color w:val="0000FF"/>
+        </w:rPr>
+        <w:t>calcularSueldo</w:t>
+      </w:r>
+      <w:proofErr w:type="spellEnd"/>
+      <w:r>
+        <w:rPr>
+          <w:b/>
+          <w:color w:val="0000FF"/>
+        </w:rPr>
+        <w:t>(</w:t>
+      </w:r>
+      <w:proofErr w:type="gramEnd"/>
+      <w:r>
+        <w:rPr>
+          <w:b/>
+          <w:color w:val="0000FF"/>
+        </w:rPr>
+        <w:t xml:space="preserve">) </w:t>
+      </w:r>
+      <w:r>
+        <w:t xml:space="preserve">polimórficamente, usar </w:t>
+      </w:r>
+      <w:proofErr w:type="spellStart"/>
+      <w:r>
+        <w:t>instanceof</w:t>
+      </w:r>
+      <w:proofErr w:type="spellEnd"/>
+      <w:r>
+        <w:t xml:space="preserve"> para clasificar  </w:t>
       </w:r>
     </w:p>
     <w:p>
@@ -5741,6 +5938,9 @@
         <w:ind w:left="705" w:firstLine="0"/>
       </w:pPr>
       <w:r>
+        <w:rPr>
+          <w:noProof/>
+        </w:rPr>
         <w:drawing>
           <wp:inline distT="0" distB="0" distL="0" distR="0" wp14:anchorId="1EFEECEA" wp14:editId="436E17B6">
             <wp:extent cx="3238500" cy="1825336"/>
@@ -5757,7 +5957,7 @@
                     <pic:cNvPicPr/>
                   </pic:nvPicPr>
                   <pic:blipFill>
-                    <a:blip r:embed="rId39"/>
+                    <a:blip r:embed="rId41"/>
                     <a:stretch>
                       <a:fillRect/>
                     </a:stretch>
@@ -5784,6 +5984,9 @@
         <w:ind w:left="705" w:firstLine="0"/>
       </w:pPr>
       <w:r>
+        <w:rPr>
+          <w:noProof/>
+        </w:rPr>
         <w:drawing>
           <wp:inline distT="0" distB="0" distL="0" distR="0" wp14:anchorId="43C4C6D5" wp14:editId="0A0F8E6B">
             <wp:extent cx="3502025" cy="357191"/>
@@ -5800,7 +6003,7 @@
                     <pic:cNvPicPr/>
                   </pic:nvPicPr>
                   <pic:blipFill>
-                    <a:blip r:embed="rId40"/>
+                    <a:blip r:embed="rId42"/>
                     <a:stretch>
                       <a:fillRect/>
                     </a:stretch>
@@ -5827,6 +6030,9 @@
         <w:ind w:left="705" w:firstLine="0"/>
       </w:pPr>
       <w:r>
+        <w:rPr>
+          <w:noProof/>
+        </w:rPr>
         <w:lastRenderedPageBreak/>
         <w:drawing>
           <wp:inline distT="0" distB="0" distL="0" distR="0" wp14:anchorId="6803F1F3" wp14:editId="43B76D48">
@@ -5844,7 +6050,7 @@
                     <pic:cNvPicPr/>
                   </pic:nvPicPr>
                   <pic:blipFill>
-                    <a:blip r:embed="rId41"/>
+                    <a:blip r:embed="rId43"/>
                     <a:stretch>
                       <a:fillRect/>
                     </a:stretch>
@@ -5871,6 +6077,9 @@
         <w:ind w:left="705" w:firstLine="0"/>
       </w:pPr>
       <w:r>
+        <w:rPr>
+          <w:noProof/>
+        </w:rPr>
         <w:drawing>
           <wp:inline distT="0" distB="0" distL="0" distR="0" wp14:anchorId="680FD7A2" wp14:editId="001C7E0C">
             <wp:extent cx="4427220" cy="3263746"/>
@@ -5887,7 +6096,7 @@
                     <pic:cNvPicPr/>
                   </pic:nvPicPr>
                   <pic:blipFill>
-                    <a:blip r:embed="rId42"/>
+                    <a:blip r:embed="rId44"/>
                     <a:stretch>
                       <a:fillRect/>
                     </a:stretch>
@@ -5923,6 +6132,9 @@
         <w:ind w:left="705" w:firstLine="0"/>
       </w:pPr>
       <w:r>
+        <w:rPr>
+          <w:noProof/>
+        </w:rPr>
         <w:drawing>
           <wp:inline distT="0" distB="0" distL="0" distR="0" wp14:anchorId="55D65DAA" wp14:editId="2BBEC8D5">
             <wp:extent cx="4297680" cy="807168"/>
@@ -5939,7 +6151,7 @@
                     <pic:cNvPicPr/>
                   </pic:nvPicPr>
                   <pic:blipFill>
-                    <a:blip r:embed="rId43"/>
+                    <a:blip r:embed="rId45"/>
                     <a:stretch>
                       <a:fillRect/>
                     </a:stretch>
@@ -5990,7 +6202,57 @@
           <w:b/>
           <w:color w:val="0000FF"/>
         </w:rPr>
-        <w:t xml:space="preserve"> hacerSonido() y describirAnimal() </w:t>
+        <w:t xml:space="preserve"> </w:t>
+      </w:r>
+      <w:proofErr w:type="spellStart"/>
+      <w:proofErr w:type="gramStart"/>
+      <w:r>
+        <w:rPr>
+          <w:b/>
+          <w:color w:val="0000FF"/>
+        </w:rPr>
+        <w:t>hacerSonido</w:t>
+      </w:r>
+      <w:proofErr w:type="spellEnd"/>
+      <w:r>
+        <w:rPr>
+          <w:b/>
+          <w:color w:val="0000FF"/>
+        </w:rPr>
+        <w:t>(</w:t>
+      </w:r>
+      <w:proofErr w:type="gramEnd"/>
+      <w:r>
+        <w:rPr>
+          <w:b/>
+          <w:color w:val="0000FF"/>
+        </w:rPr>
+        <w:t xml:space="preserve">) y </w:t>
+      </w:r>
+      <w:proofErr w:type="spellStart"/>
+      <w:proofErr w:type="gramStart"/>
+      <w:r>
+        <w:rPr>
+          <w:b/>
+          <w:color w:val="0000FF"/>
+        </w:rPr>
+        <w:t>describirAnimal</w:t>
+      </w:r>
+      <w:proofErr w:type="spellEnd"/>
+      <w:r>
+        <w:rPr>
+          <w:b/>
+          <w:color w:val="0000FF"/>
+        </w:rPr>
+        <w:t>(</w:t>
+      </w:r>
+      <w:proofErr w:type="gramEnd"/>
+      <w:r>
+        <w:rPr>
+          <w:b/>
+          <w:color w:val="0000FF"/>
+        </w:rPr>
+        <w:t xml:space="preserve">) </w:t>
       </w:r>
       <w:r>
         <w:t xml:space="preserve"> </w:t>
@@ -6007,12 +6269,30 @@
       <w:r>
         <w:t xml:space="preserve">Subclases: Perro, Gato, Vaca sobrescriben </w:t>
       </w:r>
+      <w:proofErr w:type="spellStart"/>
+      <w:proofErr w:type="gramStart"/>
       <w:r>
         <w:rPr>
           <w:b/>
           <w:color w:val="0000FF"/>
         </w:rPr>
-        <w:t>hacerSonido()</w:t>
+        <w:t>hacerSonido</w:t>
+      </w:r>
+      <w:proofErr w:type="spellEnd"/>
+      <w:r>
+        <w:rPr>
+          <w:b/>
+          <w:color w:val="0000FF"/>
+        </w:rPr>
+        <w:t>(</w:t>
+      </w:r>
+      <w:proofErr w:type="gramEnd"/>
+      <w:r>
+        <w:rPr>
+          <w:b/>
+          <w:color w:val="0000FF"/>
+        </w:rPr>
+        <w:t>)</w:t>
       </w:r>
       <w:r>
         <w:t xml:space="preserve"> con </w:t>
@@ -6047,6 +6327,9 @@
         <w:ind w:left="705" w:firstLine="0"/>
       </w:pPr>
       <w:r>
+        <w:rPr>
+          <w:noProof/>
+        </w:rPr>
         <w:drawing>
           <wp:inline distT="0" distB="0" distL="0" distR="0" wp14:anchorId="29E84D88" wp14:editId="090B6847">
             <wp:extent cx="3055620" cy="1241782"/>
@@ -6063,7 +6346,7 @@
                     <pic:cNvPicPr/>
                   </pic:nvPicPr>
                   <pic:blipFill>
-                    <a:blip r:embed="rId44"/>
+                    <a:blip r:embed="rId46"/>
                     <a:stretch>
                       <a:fillRect/>
                     </a:stretch>
@@ -6090,6 +6373,9 @@
         <w:ind w:left="705" w:firstLine="0"/>
       </w:pPr>
       <w:r>
+        <w:rPr>
+          <w:noProof/>
+        </w:rPr>
         <w:drawing>
           <wp:inline distT="0" distB="0" distL="0" distR="0" wp14:anchorId="51BC8FBE" wp14:editId="4498C778">
             <wp:extent cx="2849880" cy="993805"/>
@@ -6106,7 +6392,7 @@
                     <pic:cNvPicPr/>
                   </pic:nvPicPr>
                   <pic:blipFill>
-                    <a:blip r:embed="rId45"/>
+                    <a:blip r:embed="rId47"/>
                     <a:stretch>
                       <a:fillRect/>
                     </a:stretch>
@@ -6133,6 +6419,9 @@
         <w:ind w:left="705" w:firstLine="0"/>
       </w:pPr>
       <w:r>
+        <w:rPr>
+          <w:noProof/>
+        </w:rPr>
         <w:lastRenderedPageBreak/>
         <w:drawing>
           <wp:inline distT="0" distB="0" distL="0" distR="0" wp14:anchorId="26FB2E2D" wp14:editId="36525E39">
@@ -6150,7 +6439,7 @@
                     <pic:cNvPicPr/>
                   </pic:nvPicPr>
                   <pic:blipFill>
-                    <a:blip r:embed="rId46"/>
+                    <a:blip r:embed="rId48"/>
                     <a:stretch>
                       <a:fillRect/>
                     </a:stretch>
@@ -6177,6 +6466,9 @@
         <w:ind w:left="705" w:firstLine="0"/>
       </w:pPr>
       <w:r>
+        <w:rPr>
+          <w:noProof/>
+        </w:rPr>
         <w:drawing>
           <wp:inline distT="0" distB="0" distL="0" distR="0" wp14:anchorId="763EDCE8" wp14:editId="6040981F">
             <wp:extent cx="2682240" cy="977975"/>
@@ -6193,7 +6485,7 @@
                     <pic:cNvPicPr/>
                   </pic:nvPicPr>
                   <pic:blipFill>
-                    <a:blip r:embed="rId47"/>
+                    <a:blip r:embed="rId49"/>
                     <a:stretch>
                       <a:fillRect/>
                     </a:stretch>
@@ -6220,6 +6512,9 @@
         <w:ind w:left="705" w:firstLine="0"/>
       </w:pPr>
       <w:r>
+        <w:rPr>
+          <w:noProof/>
+        </w:rPr>
         <w:drawing>
           <wp:inline distT="0" distB="0" distL="0" distR="0" wp14:anchorId="38AB6813" wp14:editId="6BC3A1D4">
             <wp:extent cx="3840480" cy="2411465"/>
@@ -6236,7 +6531,7 @@
                     <pic:cNvPicPr/>
                   </pic:nvPicPr>
                   <pic:blipFill>
-                    <a:blip r:embed="rId48"/>
+                    <a:blip r:embed="rId50"/>
                     <a:stretch>
                       <a:fillRect/>
                     </a:stretch>
@@ -6272,6 +6567,9 @@
         <w:ind w:left="705" w:firstLine="0"/>
       </w:pPr>
       <w:r>
+        <w:rPr>
+          <w:noProof/>
+        </w:rPr>
         <w:drawing>
           <wp:inline distT="0" distB="0" distL="0" distR="0" wp14:anchorId="0AD35F41" wp14:editId="32BA4330">
             <wp:extent cx="1343212" cy="676369"/>
@@ -6288,7 +6586,7 @@
                     <pic:cNvPicPr/>
                   </pic:nvPicPr>
                   <pic:blipFill>
-                    <a:blip r:embed="rId49"/>
+                    <a:blip r:embed="rId51"/>
                     <a:stretch>
                       <a:fillRect/>
                     </a:stretch>
@@ -6320,11 +6618,12 @@
     </w:p>
     <w:p>
       <w:pPr>
+        <w:pStyle w:val="ListParagraph"/>
         <w:numPr>
           <w:ilvl w:val="0"/>
-          <w:numId w:val="2"/>
+          <w:numId w:val="4"/>
         </w:numPr>
-        <w:ind w:hanging="360"/>
+        <w:ind w:left="993"/>
       </w:pPr>
       <w:r>
         <w:t xml:space="preserve">Comprender el mecanismo de herencia y sus beneficios para la reutilización de código.  </w:t>
@@ -6332,12 +6631,13 @@
     </w:p>
     <w:p>
       <w:pPr>
+        <w:pStyle w:val="ListParagraph"/>
         <w:numPr>
           <w:ilvl w:val="0"/>
-          <w:numId w:val="2"/>
+          <w:numId w:val="4"/>
         </w:numPr>
         <w:spacing w:after="77"/>
-        <w:ind w:hanging="360"/>
+        <w:ind w:left="993"/>
       </w:pPr>
       <w:r>
         <w:t xml:space="preserve">Aplicar polimorfismo para lograr flexibilidad en el diseño de programas.  </w:t>
@@ -6345,11 +6645,12 @@
     </w:p>
     <w:p>
       <w:pPr>
+        <w:pStyle w:val="ListParagraph"/>
         <w:numPr>
           <w:ilvl w:val="0"/>
-          <w:numId w:val="2"/>
+          <w:numId w:val="4"/>
         </w:numPr>
-        <w:ind w:hanging="360"/>
+        <w:ind w:left="993"/>
       </w:pPr>
       <w:r>
         <w:t xml:space="preserve">Inicializar objetos correctamente usando </w:t>
@@ -6375,12 +6676,13 @@
     </w:p>
     <w:p>
       <w:pPr>
+        <w:pStyle w:val="ListParagraph"/>
         <w:numPr>
           <w:ilvl w:val="0"/>
-          <w:numId w:val="2"/>
+          <w:numId w:val="4"/>
         </w:numPr>
         <w:spacing w:after="57"/>
-        <w:ind w:hanging="360"/>
+        <w:ind w:left="993"/>
       </w:pPr>
       <w:r>
         <w:t xml:space="preserve">Controlar el acceso a atributos y métodos con modificadores adecuados.  </w:t>
@@ -6388,15 +6690,17 @@
     </w:p>
     <w:p>
       <w:pPr>
+        <w:pStyle w:val="ListParagraph"/>
         <w:numPr>
           <w:ilvl w:val="0"/>
-          <w:numId w:val="2"/>
+          <w:numId w:val="4"/>
         </w:numPr>
-        <w:ind w:hanging="360"/>
+        <w:ind w:left="993"/>
       </w:pPr>
       <w:r>
         <w:t xml:space="preserve">Identificar y aplicar </w:t>
       </w:r>
+      <w:proofErr w:type="spellStart"/>
       <w:r>
         <w:rPr>
           <w:rFonts w:ascii="Calibri" w:eastAsia="Calibri" w:hAnsi="Calibri" w:cs="Calibri"/>
@@ -6405,6 +6709,7 @@
         </w:rPr>
         <w:t>upcasting</w:t>
       </w:r>
+      <w:proofErr w:type="spellEnd"/>
       <w:r>
         <w:rPr>
           <w:b/>
@@ -6412,6 +6717,7 @@
         </w:rPr>
         <w:t xml:space="preserve">, </w:t>
       </w:r>
+      <w:proofErr w:type="spellStart"/>
       <w:r>
         <w:rPr>
           <w:rFonts w:ascii="Calibri" w:eastAsia="Calibri" w:hAnsi="Calibri" w:cs="Calibri"/>
@@ -6420,9 +6726,11 @@
         </w:rPr>
         <w:t>downcasting</w:t>
       </w:r>
+      <w:proofErr w:type="spellEnd"/>
       <w:r>
         <w:t xml:space="preserve"> y </w:t>
       </w:r>
+      <w:proofErr w:type="spellStart"/>
       <w:r>
         <w:rPr>
           <w:rFonts w:ascii="Calibri" w:eastAsia="Calibri" w:hAnsi="Calibri" w:cs="Calibri"/>
@@ -6431,17 +6739,19 @@
         </w:rPr>
         <w:t>instanceof</w:t>
       </w:r>
+      <w:proofErr w:type="spellEnd"/>
       <w:r>
         <w:t xml:space="preserve"> correctamente.  </w:t>
       </w:r>
     </w:p>
     <w:p>
       <w:pPr>
+        <w:pStyle w:val="ListParagraph"/>
         <w:numPr>
           <w:ilvl w:val="0"/>
-          <w:numId w:val="2"/>
+          <w:numId w:val="4"/>
         </w:numPr>
-        <w:ind w:hanging="360"/>
+        <w:ind w:left="993"/>
       </w:pPr>
       <w:r>
         <w:t xml:space="preserve">Utilizar clases y métodos abstractos como base de jerarquías lógicas.  </w:t>
@@ -6449,29 +6759,22 @@
     </w:p>
     <w:p>
       <w:pPr>
+        <w:pStyle w:val="ListParagraph"/>
         <w:numPr>
           <w:ilvl w:val="0"/>
-          <w:numId w:val="2"/>
+          <w:numId w:val="4"/>
         </w:numPr>
-        <w:spacing w:after="1157"/>
-        <w:ind w:hanging="360"/>
-      </w:pPr>
-      <w:r>
-        <w:t xml:space="preserve">Aplicar principios de diseño orientado a objetos en la implementación en Java.  </w:t>
-      </w:r>
-    </w:p>
-    <w:p>
-      <w:pPr>
         <w:spacing w:after="327" w:line="259" w:lineRule="auto"/>
-        <w:ind w:left="10" w:right="-15"/>
-        <w:jc w:val="right"/>
-      </w:pPr>
+        <w:ind w:left="993" w:right="-15"/>
+      </w:pPr>
+      <w:r>
+        <w:t>Aplicar principios de diseño orientado a objetos en la implementación en Java</w:t>
+      </w:r>
       <w:r>
         <w:rPr>
           <w:rFonts w:ascii="Calibri" w:eastAsia="Calibri" w:hAnsi="Calibri" w:cs="Calibri"/>
         </w:rPr>
-        <w:lastRenderedPageBreak/>
-        <w:t xml:space="preserve">2 </w:t>
+        <w:t xml:space="preserve"> </w:t>
       </w:r>
       <w:r>
         <w:t xml:space="preserve"> </w:t>
@@ -6817,6 +7120,119 @@
     </w:lvl>
   </w:abstractNum>
   <w:abstractNum w:abstractNumId="2" w15:restartNumberingAfterBreak="0">
+    <w:nsid w:val="2EE41C41"/>
+    <w:multiLevelType w:val="hybridMultilevel"/>
+    <w:tmpl w:val="365A67E0"/>
+    <w:lvl w:ilvl="0" w:tplc="2C0A0001">
+      <w:start w:val="1"/>
+      <w:numFmt w:val="bullet"/>
+      <w:lvlText w:val=""/>
+      <w:lvlJc w:val="left"/>
+      <w:pPr>
+        <w:ind w:left="1571" w:hanging="360"/>
+      </w:pPr>
+      <w:rPr>
+        <w:rFonts w:ascii="Symbol" w:hAnsi="Symbol" w:hint="default"/>
+      </w:rPr>
+    </w:lvl>
+    <w:lvl w:ilvl="1" w:tplc="2C0A0003" w:tentative="1">
+      <w:start w:val="1"/>
+      <w:numFmt w:val="bullet"/>
+      <w:lvlText w:val="o"/>
+      <w:lvlJc w:val="left"/>
+      <w:pPr>
+        <w:ind w:left="2291" w:hanging="360"/>
+      </w:pPr>
+      <w:rPr>
+        <w:rFonts w:ascii="Courier New" w:hAnsi="Courier New" w:cs="Courier New" w:hint="default"/>
+      </w:rPr>
+    </w:lvl>
+    <w:lvl w:ilvl="2" w:tplc="2C0A0005" w:tentative="1">
+      <w:start w:val="1"/>
+      <w:numFmt w:val="bullet"/>
+      <w:lvlText w:val=""/>
+      <w:lvlJc w:val="left"/>
+      <w:pPr>
+        <w:ind w:left="3011" w:hanging="360"/>
+      </w:pPr>
+      <w:rPr>
+        <w:rFonts w:ascii="Wingdings" w:hAnsi="Wingdings" w:hint="default"/>
+      </w:rPr>
+    </w:lvl>
+    <w:lvl w:ilvl="3" w:tplc="2C0A0001" w:tentative="1">
+      <w:start w:val="1"/>
+      <w:numFmt w:val="bullet"/>
+      <w:lvlText w:val=""/>
+      <w:lvlJc w:val="left"/>
+      <w:pPr>
+        <w:ind w:left="3731" w:hanging="360"/>
+      </w:pPr>
+      <w:rPr>
+        <w:rFonts w:ascii="Symbol" w:hAnsi="Symbol" w:hint="default"/>
+      </w:rPr>
+    </w:lvl>
+    <w:lvl w:ilvl="4" w:tplc="2C0A0003" w:tentative="1">
+      <w:start w:val="1"/>
+      <w:numFmt w:val="bullet"/>
+      <w:lvlText w:val="o"/>
+      <w:lvlJc w:val="left"/>
+      <w:pPr>
+        <w:ind w:left="4451" w:hanging="360"/>
+      </w:pPr>
+      <w:rPr>
+        <w:rFonts w:ascii="Courier New" w:hAnsi="Courier New" w:cs="Courier New" w:hint="default"/>
+      </w:rPr>
+    </w:lvl>
+    <w:lvl w:ilvl="5" w:tplc="2C0A0005" w:tentative="1">
+      <w:start w:val="1"/>
+      <w:numFmt w:val="bullet"/>
+      <w:lvlText w:val=""/>
+      <w:lvlJc w:val="left"/>
+      <w:pPr>
+        <w:ind w:left="5171" w:hanging="360"/>
+      </w:pPr>
+      <w:rPr>
+        <w:rFonts w:ascii="Wingdings" w:hAnsi="Wingdings" w:hint="default"/>
+      </w:rPr>
+    </w:lvl>
+    <w:lvl w:ilvl="6" w:tplc="2C0A0001" w:tentative="1">
+      <w:start w:val="1"/>
+      <w:numFmt w:val="bullet"/>
+      <w:lvlText w:val=""/>
+      <w:lvlJc w:val="left"/>
+      <w:pPr>
+        <w:ind w:left="5891" w:hanging="360"/>
+      </w:pPr>
+      <w:rPr>
+        <w:rFonts w:ascii="Symbol" w:hAnsi="Symbol" w:hint="default"/>
+      </w:rPr>
+    </w:lvl>
+    <w:lvl w:ilvl="7" w:tplc="2C0A0003" w:tentative="1">
+      <w:start w:val="1"/>
+      <w:numFmt w:val="bullet"/>
+      <w:lvlText w:val="o"/>
+      <w:lvlJc w:val="left"/>
+      <w:pPr>
+        <w:ind w:left="6611" w:hanging="360"/>
+      </w:pPr>
+      <w:rPr>
+        <w:rFonts w:ascii="Courier New" w:hAnsi="Courier New" w:cs="Courier New" w:hint="default"/>
+      </w:rPr>
+    </w:lvl>
+    <w:lvl w:ilvl="8" w:tplc="2C0A0005" w:tentative="1">
+      <w:start w:val="1"/>
+      <w:numFmt w:val="bullet"/>
+      <w:lvlText w:val=""/>
+      <w:lvlJc w:val="left"/>
+      <w:pPr>
+        <w:ind w:left="7331" w:hanging="360"/>
+      </w:pPr>
+      <w:rPr>
+        <w:rFonts w:ascii="Wingdings" w:hAnsi="Wingdings" w:hint="default"/>
+      </w:rPr>
+    </w:lvl>
+  </w:abstractNum>
+  <w:abstractNum w:abstractNumId="3" w15:restartNumberingAfterBreak="0">
     <w:nsid w:val="535F3B60"/>
     <w:multiLevelType w:val="hybridMultilevel"/>
     <w:tmpl w:val="33DE1836"/>
@@ -7032,10 +7448,13 @@
     <w:abstractNumId w:val="0"/>
   </w:num>
   <w:num w:numId="2" w16cid:durableId="409162050">
-    <w:abstractNumId w:val="2"/>
+    <w:abstractNumId w:val="3"/>
   </w:num>
   <w:num w:numId="3" w16cid:durableId="2107649176">
     <w:abstractNumId w:val="1"/>
+  </w:num>
+  <w:num w:numId="4" w16cid:durableId="1062564325">
+    <w:abstractNumId w:val="2"/>
   </w:num>
 </w:numbering>
 </file>
@@ -7552,6 +7971,40 @@
       <w14:ligatures w14:val="none"/>
     </w:rPr>
   </w:style>
+  <w:style w:type="character" w:styleId="Hyperlink">
+    <w:name w:val="Hyperlink"/>
+    <w:basedOn w:val="DefaultParagraphFont"/>
+    <w:uiPriority w:val="99"/>
+    <w:unhideWhenUsed/>
+    <w:rsid w:val="00AE00D9"/>
+    <w:rPr>
+      <w:color w:val="467886" w:themeColor="hyperlink"/>
+      <w:u w:val="single"/>
+    </w:rPr>
+  </w:style>
+  <w:style w:type="character" w:styleId="UnresolvedMention">
+    <w:name w:val="Unresolved Mention"/>
+    <w:basedOn w:val="DefaultParagraphFont"/>
+    <w:uiPriority w:val="99"/>
+    <w:semiHidden/>
+    <w:unhideWhenUsed/>
+    <w:rsid w:val="00AE00D9"/>
+    <w:rPr>
+      <w:color w:val="605E5C"/>
+      <w:shd w:val="clear" w:color="auto" w:fill="E1DFDD"/>
+    </w:rPr>
+  </w:style>
+  <w:style w:type="paragraph" w:styleId="ListParagraph">
+    <w:name w:val="List Paragraph"/>
+    <w:basedOn w:val="Normal"/>
+    <w:uiPriority w:val="34"/>
+    <w:qFormat/>
+    <w:rsid w:val="0015325E"/>
+    <w:pPr>
+      <w:ind w:left="720"/>
+      <w:contextualSpacing/>
+    </w:pPr>
+  </w:style>
 </w:styles>
 </file>
 

</xml_diff>